<commit_message>
jpeñarrocha creación servicio www
</commit_message>
<xml_diff>
--- a/www.docx
+++ b/www.docx
@@ -3,9 +3,53 @@
 <w:document xmlns:wpc="http://schemas.microsoft.com/office/word/2010/wordprocessingCanvas" xmlns:cx="http://schemas.microsoft.com/office/drawing/2014/chartex" xmlns:cx1="http://schemas.microsoft.com/office/drawing/2015/9/8/chartex" xmlns:mc="http://schemas.openxmlformats.org/markup-compatibility/2006" xmlns:o="urn:schemas-microsoft-com:office:office" xmlns:r="http://schemas.openxmlformats.org/officeDocument/2006/relationships" xmlns:m="http://schemas.openxmlformats.org/officeDocument/2006/math" xmlns:v="urn:schemas-microsoft-com:vml" xmlns:wp14="http://schemas.microsoft.com/office/word/2010/wordprocessingDrawing" xmlns:wp="http://schemas.openxmlformats.org/drawingml/2006/wordprocessingDrawing" xmlns:w10="urn:schemas-microsoft-com:office:word" xmlns:w="http://schemas.openxmlformats.org/wordprocessingml/2006/main" xmlns:w14="http://schemas.microsoft.com/office/word/2010/wordml" xmlns:w15="http://schemas.microsoft.com/office/word/2012/wordml" xmlns:w16se="http://schemas.microsoft.com/office/word/2015/wordml/symex" xmlns:wpg="http://schemas.microsoft.com/office/word/2010/wordprocessingGroup" xmlns:wpi="http://schemas.microsoft.com/office/word/2010/wordprocessingInk" xmlns:wne="http://schemas.microsoft.com/office/word/2006/wordml" xmlns:wps="http://schemas.microsoft.com/office/word/2010/wordprocessingShape" mc:Ignorable="w14 w15 w16se wp14">
   <w:body>
     <w:p>
+      <w:r>
+        <w:rPr>
+          <w:noProof/>
+          <w:lang w:eastAsia="es-ES"/>
+        </w:rPr>
+        <w:drawing>
+          <wp:inline distT="0" distB="0" distL="0" distR="0" wp14:anchorId="27DDC855" wp14:editId="33E1E24C">
+            <wp:extent cx="5400040" cy="217805"/>
+            <wp:effectExtent l="0" t="0" r="0" b="0"/>
+            <wp:docPr id="1" name="Imagen 1"/>
+            <wp:cNvGraphicFramePr>
+              <a:graphicFrameLocks xmlns:a="http://schemas.openxmlformats.org/drawingml/2006/main" noChangeAspect="1"/>
+            </wp:cNvGraphicFramePr>
+            <a:graphic xmlns:a="http://schemas.openxmlformats.org/drawingml/2006/main">
+              <a:graphicData uri="http://schemas.openxmlformats.org/drawingml/2006/picture">
+                <pic:pic xmlns:pic="http://schemas.openxmlformats.org/drawingml/2006/picture">
+                  <pic:nvPicPr>
+                    <pic:cNvPr id="1" name=""/>
+                    <pic:cNvPicPr/>
+                  </pic:nvPicPr>
+                  <pic:blipFill>
+                    <a:blip r:embed="rId4"/>
+                    <a:stretch>
+                      <a:fillRect/>
+                    </a:stretch>
+                  </pic:blipFill>
+                  <pic:spPr>
+                    <a:xfrm>
+                      <a:off x="0" y="0"/>
+                      <a:ext cx="5400040" cy="217805"/>
+                    </a:xfrm>
+                    <a:prstGeom prst="rect">
+                      <a:avLst/>
+                    </a:prstGeom>
+                  </pic:spPr>
+                </pic:pic>
+              </a:graphicData>
+            </a:graphic>
+          </wp:inline>
+        </w:drawing>
+      </w:r>
+    </w:p>
+    <w:p>
       <w:bookmarkStart w:id="0" w:name="_GoBack"/>
       <w:bookmarkEnd w:id="0"/>
     </w:p>
+    <w:p/>
     <w:sectPr>
       <w:pgSz w:w="11906" w:h="16838"/>
       <w:pgMar w:top="1417" w:right="1701" w:bottom="1417" w:left="1701" w:header="708" w:footer="708" w:gutter="0"/>

</xml_diff>

<commit_message>
jpeñarrocha adjunto imagen html
</commit_message>
<xml_diff>
--- a/www.docx
+++ b/www.docx
@@ -46,6 +46,47 @@
       </w:r>
     </w:p>
     <w:p>
+      <w:r>
+        <w:rPr>
+          <w:noProof/>
+          <w:lang w:eastAsia="es-ES"/>
+        </w:rPr>
+        <w:drawing>
+          <wp:inline distT="0" distB="0" distL="0" distR="0" wp14:anchorId="370031C2" wp14:editId="40B95CD7">
+            <wp:extent cx="5400040" cy="1621790"/>
+            <wp:effectExtent l="0" t="0" r="0" b="0"/>
+            <wp:docPr id="2" name="Imagen 2"/>
+            <wp:cNvGraphicFramePr>
+              <a:graphicFrameLocks xmlns:a="http://schemas.openxmlformats.org/drawingml/2006/main" noChangeAspect="1"/>
+            </wp:cNvGraphicFramePr>
+            <a:graphic xmlns:a="http://schemas.openxmlformats.org/drawingml/2006/main">
+              <a:graphicData uri="http://schemas.openxmlformats.org/drawingml/2006/picture">
+                <pic:pic xmlns:pic="http://schemas.openxmlformats.org/drawingml/2006/picture">
+                  <pic:nvPicPr>
+                    <pic:cNvPr id="1" name=""/>
+                    <pic:cNvPicPr/>
+                  </pic:nvPicPr>
+                  <pic:blipFill>
+                    <a:blip r:embed="rId5"/>
+                    <a:stretch>
+                      <a:fillRect/>
+                    </a:stretch>
+                  </pic:blipFill>
+                  <pic:spPr>
+                    <a:xfrm>
+                      <a:off x="0" y="0"/>
+                      <a:ext cx="5400040" cy="1621790"/>
+                    </a:xfrm>
+                    <a:prstGeom prst="rect">
+                      <a:avLst/>
+                    </a:prstGeom>
+                  </pic:spPr>
+                </pic:pic>
+              </a:graphicData>
+            </a:graphic>
+          </wp:inline>
+        </w:drawing>
+      </w:r>
       <w:bookmarkStart w:id="0" w:name="_GoBack"/>
       <w:bookmarkEnd w:id="0"/>
     </w:p>

</xml_diff>

<commit_message>
jpeñarrocha corrigiendo conflictos www.docx
</commit_message>
<xml_diff>
--- a/www.docx
+++ b/www.docx
@@ -87,10 +87,95 @@
           </wp:inline>
         </w:drawing>
       </w:r>
+    </w:p>
+    <w:p>
+      <w:r>
+        <w:rPr>
+          <w:noProof/>
+          <w:lang w:eastAsia="es-ES"/>
+        </w:rPr>
+        <w:drawing>
+          <wp:inline distT="0" distB="0" distL="0" distR="0" wp14:anchorId="7315571B" wp14:editId="0BA3D8F6">
+            <wp:extent cx="5400040" cy="259080"/>
+            <wp:effectExtent l="0" t="0" r="0" b="7620"/>
+            <wp:docPr id="4" name="Imagen 4"/>
+            <wp:cNvGraphicFramePr>
+              <a:graphicFrameLocks xmlns:a="http://schemas.openxmlformats.org/drawingml/2006/main" noChangeAspect="1"/>
+            </wp:cNvGraphicFramePr>
+            <a:graphic xmlns:a="http://schemas.openxmlformats.org/drawingml/2006/main">
+              <a:graphicData uri="http://schemas.openxmlformats.org/drawingml/2006/picture">
+                <pic:pic xmlns:pic="http://schemas.openxmlformats.org/drawingml/2006/picture">
+                  <pic:nvPicPr>
+                    <pic:cNvPr id="1" name=""/>
+                    <pic:cNvPicPr/>
+                  </pic:nvPicPr>
+                  <pic:blipFill>
+                    <a:blip r:embed="rId6"/>
+                    <a:stretch>
+                      <a:fillRect/>
+                    </a:stretch>
+                  </pic:blipFill>
+                  <pic:spPr>
+                    <a:xfrm>
+                      <a:off x="0" y="0"/>
+                      <a:ext cx="5400040" cy="259080"/>
+                    </a:xfrm>
+                    <a:prstGeom prst="rect">
+                      <a:avLst/>
+                    </a:prstGeom>
+                  </pic:spPr>
+                </pic:pic>
+              </a:graphicData>
+            </a:graphic>
+          </wp:inline>
+        </w:drawing>
+      </w:r>
       <w:bookmarkStart w:id="0" w:name="_GoBack"/>
       <w:bookmarkEnd w:id="0"/>
     </w:p>
-    <w:p/>
+    <w:p>
+      <w:r>
+        <w:rPr>
+          <w:noProof/>
+          <w:lang w:eastAsia="es-ES"/>
+        </w:rPr>
+        <w:drawing>
+          <wp:inline distT="0" distB="0" distL="0" distR="0" wp14:anchorId="64205B7C" wp14:editId="31721130">
+            <wp:extent cx="2238375" cy="1171575"/>
+            <wp:effectExtent l="0" t="0" r="9525" b="9525"/>
+            <wp:docPr id="3" name="Imagen 3"/>
+            <wp:cNvGraphicFramePr>
+              <a:graphicFrameLocks xmlns:a="http://schemas.openxmlformats.org/drawingml/2006/main" noChangeAspect="1"/>
+            </wp:cNvGraphicFramePr>
+            <a:graphic xmlns:a="http://schemas.openxmlformats.org/drawingml/2006/main">
+              <a:graphicData uri="http://schemas.openxmlformats.org/drawingml/2006/picture">
+                <pic:pic xmlns:pic="http://schemas.openxmlformats.org/drawingml/2006/picture">
+                  <pic:nvPicPr>
+                    <pic:cNvPr id="1" name=""/>
+                    <pic:cNvPicPr/>
+                  </pic:nvPicPr>
+                  <pic:blipFill>
+                    <a:blip r:embed="rId7"/>
+                    <a:stretch>
+                      <a:fillRect/>
+                    </a:stretch>
+                  </pic:blipFill>
+                  <pic:spPr>
+                    <a:xfrm>
+                      <a:off x="0" y="0"/>
+                      <a:ext cx="2238375" cy="1171575"/>
+                    </a:xfrm>
+                    <a:prstGeom prst="rect">
+                      <a:avLst/>
+                    </a:prstGeom>
+                  </pic:spPr>
+                </pic:pic>
+              </a:graphicData>
+            </a:graphic>
+          </wp:inline>
+        </w:drawing>
+      </w:r>
+    </w:p>
     <w:sectPr>
       <w:pgSz w:w="11906" w:h="16838"/>
       <w:pgMar w:top="1417" w:right="1701" w:bottom="1417" w:left="1701" w:header="708" w:footer="708" w:gutter="0"/>

</xml_diff>